<commit_message>
edicao do projeto para responsividade
</commit_message>
<xml_diff>
--- a/Caderno de anotações.docx
+++ b/Caderno de anotações.docx
@@ -801,25 +801,7 @@
           <w:sz w:val="24"/>
           <w:szCs w:val="24"/>
         </w:rPr>
-        <w:t xml:space="preserve"> O padrão é em linha, </w:t>
-      </w:r>
-      <w:proofErr w:type="gramStart"/>
-      <w:r>
-        <w:rPr>
-          <w:rFonts w:ascii="Arial" w:hAnsi="Arial" w:cs="Arial"/>
-          <w:sz w:val="24"/>
-          <w:szCs w:val="24"/>
-        </w:rPr>
-        <w:t>ou seja</w:t>
-      </w:r>
-      <w:proofErr w:type="gramEnd"/>
-      <w:r>
-        <w:rPr>
-          <w:rFonts w:ascii="Arial" w:hAnsi="Arial" w:cs="Arial"/>
-          <w:sz w:val="24"/>
-          <w:szCs w:val="24"/>
-        </w:rPr>
-        <w:t xml:space="preserve"> na horizontal da esquerda para a direita, mas é possível transformar em linha-reverso, coluna, ou coluna-reversa</w:t>
+        <w:t xml:space="preserve"> O padrão é em linha, ou seja na horizontal da esquerda para a direita, mas é possível transformar em linha-reverso, coluna, ou coluna-reversa</w:t>
       </w:r>
     </w:p>
     <w:p>
@@ -858,7 +840,6 @@
         </w:rPr>
         <w:t xml:space="preserve">  </w:t>
       </w:r>
-      <w:proofErr w:type="gramStart"/>
       <w:r>
         <w:rPr>
           <w:rFonts w:ascii="Courier New" w:eastAsia="Times New Roman" w:hAnsi="Courier New" w:cs="Courier New"/>
@@ -869,20 +850,7 @@
           <w:lang w:val="en-US" w:eastAsia="pt-BR"/>
           <w14:ligatures w14:val="none"/>
         </w:rPr>
-        <w:t>.flex</w:t>
-      </w:r>
-      <w:proofErr w:type="gramEnd"/>
-      <w:r>
-        <w:rPr>
-          <w:rFonts w:ascii="Courier New" w:eastAsia="Times New Roman" w:hAnsi="Courier New" w:cs="Courier New"/>
-          <w:color w:val="986801"/>
-          <w:kern w:val="0"/>
-          <w:sz w:val="24"/>
-          <w:szCs w:val="24"/>
-          <w:lang w:val="en-US" w:eastAsia="pt-BR"/>
-          <w14:ligatures w14:val="none"/>
-        </w:rPr>
-        <w:t>-container</w:t>
+        <w:t>.flex-container</w:t>
       </w:r>
       <w:r>
         <w:rPr>
@@ -1122,7 +1090,6 @@
           <w14:ligatures w14:val="none"/>
         </w:rPr>
       </w:pPr>
-      <w:proofErr w:type="gramStart"/>
       <w:r>
         <w:rPr>
           <w:rFonts w:ascii="Courier New" w:eastAsia="Times New Roman" w:hAnsi="Courier New" w:cs="Courier New"/>
@@ -1133,20 +1100,7 @@
           <w:lang w:val="en-US" w:eastAsia="pt-BR"/>
           <w14:ligatures w14:val="none"/>
         </w:rPr>
-        <w:t>.flex</w:t>
-      </w:r>
-      <w:proofErr w:type="gramEnd"/>
-      <w:r>
-        <w:rPr>
-          <w:rFonts w:ascii="Courier New" w:eastAsia="Times New Roman" w:hAnsi="Courier New" w:cs="Courier New"/>
-          <w:color w:val="986801"/>
-          <w:kern w:val="0"/>
-          <w:sz w:val="24"/>
-          <w:szCs w:val="24"/>
-          <w:lang w:val="en-US" w:eastAsia="pt-BR"/>
-          <w14:ligatures w14:val="none"/>
-        </w:rPr>
-        <w:t>-container</w:t>
+        <w:t>.flex-container</w:t>
       </w:r>
       <w:r>
         <w:rPr>
@@ -1365,7 +1319,6 @@
         </w:rPr>
         <w:t xml:space="preserve">  </w:t>
       </w:r>
-      <w:proofErr w:type="gramStart"/>
       <w:r>
         <w:rPr>
           <w:rFonts w:ascii="Courier New" w:eastAsia="Times New Roman" w:hAnsi="Courier New" w:cs="Courier New"/>
@@ -1376,20 +1329,7 @@
           <w:lang w:val="en-US" w:eastAsia="pt-BR"/>
           <w14:ligatures w14:val="none"/>
         </w:rPr>
-        <w:t>.flex</w:t>
-      </w:r>
-      <w:proofErr w:type="gramEnd"/>
-      <w:r>
-        <w:rPr>
-          <w:rFonts w:ascii="Courier New" w:eastAsia="Times New Roman" w:hAnsi="Courier New" w:cs="Courier New"/>
-          <w:color w:val="986801"/>
-          <w:kern w:val="0"/>
-          <w:sz w:val="24"/>
-          <w:szCs w:val="24"/>
-          <w:lang w:val="en-US" w:eastAsia="pt-BR"/>
-          <w14:ligatures w14:val="none"/>
-        </w:rPr>
-        <w:t>-container</w:t>
+        <w:t>.flex-container</w:t>
       </w:r>
       <w:r>
         <w:rPr>
@@ -1613,7 +1553,6 @@
           <w14:ligatures w14:val="none"/>
         </w:rPr>
       </w:pPr>
-      <w:proofErr w:type="gramStart"/>
       <w:r>
         <w:rPr>
           <w:rFonts w:ascii="Courier New" w:eastAsia="Times New Roman" w:hAnsi="Courier New" w:cs="Courier New"/>
@@ -1624,20 +1563,7 @@
           <w:lang w:val="en-US" w:eastAsia="pt-BR"/>
           <w14:ligatures w14:val="none"/>
         </w:rPr>
-        <w:t>.flex</w:t>
-      </w:r>
-      <w:proofErr w:type="gramEnd"/>
-      <w:r>
-        <w:rPr>
-          <w:rFonts w:ascii="Courier New" w:eastAsia="Times New Roman" w:hAnsi="Courier New" w:cs="Courier New"/>
-          <w:color w:val="986801"/>
-          <w:kern w:val="0"/>
-          <w:sz w:val="24"/>
-          <w:szCs w:val="24"/>
-          <w:lang w:val="en-US" w:eastAsia="pt-BR"/>
-          <w14:ligatures w14:val="none"/>
-        </w:rPr>
-        <w:t>-container</w:t>
+        <w:t>.flex-container</w:t>
       </w:r>
       <w:r>
         <w:rPr>
@@ -2497,7 +2423,6 @@
           <w14:ligatures w14:val="none"/>
         </w:rPr>
       </w:pPr>
-      <w:proofErr w:type="gramStart"/>
       <w:r>
         <w:rPr>
           <w:rFonts w:ascii="Courier New" w:eastAsia="Times New Roman" w:hAnsi="Courier New" w:cs="Courier New"/>
@@ -2508,20 +2433,7 @@
           <w:lang w:val="en-US" w:eastAsia="pt-BR"/>
           <w14:ligatures w14:val="none"/>
         </w:rPr>
-        <w:t>.flex</w:t>
-      </w:r>
-      <w:proofErr w:type="gramEnd"/>
-      <w:r>
-        <w:rPr>
-          <w:rFonts w:ascii="Courier New" w:eastAsia="Times New Roman" w:hAnsi="Courier New" w:cs="Courier New"/>
-          <w:color w:val="986801"/>
-          <w:kern w:val="0"/>
-          <w:sz w:val="24"/>
-          <w:szCs w:val="24"/>
-          <w:lang w:val="en-US" w:eastAsia="pt-BR"/>
-          <w14:ligatures w14:val="none"/>
-        </w:rPr>
-        <w:t>-container</w:t>
+        <w:t>.flex-container</w:t>
       </w:r>
       <w:r>
         <w:rPr>
@@ -2796,7 +2708,6 @@
           <w14:ligatures w14:val="none"/>
         </w:rPr>
       </w:pPr>
-      <w:proofErr w:type="gramStart"/>
       <w:r>
         <w:rPr>
           <w:rFonts w:ascii="Courier New" w:eastAsia="Times New Roman" w:hAnsi="Courier New" w:cs="Courier New"/>
@@ -2808,20 +2719,7 @@
           <w14:ligatures w14:val="none"/>
         </w:rPr>
         <w:lastRenderedPageBreak/>
-        <w:t>.flex</w:t>
-      </w:r>
-      <w:proofErr w:type="gramEnd"/>
-      <w:r>
-        <w:rPr>
-          <w:rFonts w:ascii="Courier New" w:eastAsia="Times New Roman" w:hAnsi="Courier New" w:cs="Courier New"/>
-          <w:color w:val="986801"/>
-          <w:kern w:val="0"/>
-          <w:sz w:val="24"/>
-          <w:szCs w:val="24"/>
-          <w:lang w:val="en-US" w:eastAsia="pt-BR"/>
-          <w14:ligatures w14:val="none"/>
-        </w:rPr>
-        <w:t>-container</w:t>
+        <w:t>.flex-container</w:t>
       </w:r>
       <w:r>
         <w:rPr>
@@ -3421,7 +3319,6 @@
         </w:rPr>
         <w:t xml:space="preserve">  </w:t>
       </w:r>
-      <w:proofErr w:type="gramStart"/>
       <w:r>
         <w:rPr>
           <w:rFonts w:ascii="Courier New" w:eastAsia="Times New Roman" w:hAnsi="Courier New" w:cs="Courier New"/>
@@ -3432,20 +3329,7 @@
           <w:lang w:eastAsia="pt-BR"/>
           <w14:ligatures w14:val="none"/>
         </w:rPr>
-        <w:t>.flex</w:t>
-      </w:r>
-      <w:proofErr w:type="gramEnd"/>
-      <w:r>
-        <w:rPr>
-          <w:rFonts w:ascii="Courier New" w:eastAsia="Times New Roman" w:hAnsi="Courier New" w:cs="Courier New"/>
-          <w:color w:val="986801"/>
-          <w:kern w:val="0"/>
-          <w:sz w:val="24"/>
-          <w:szCs w:val="24"/>
-          <w:lang w:eastAsia="pt-BR"/>
-          <w14:ligatures w14:val="none"/>
-        </w:rPr>
-        <w:t>-item</w:t>
+        <w:t>.flex-item</w:t>
       </w:r>
       <w:r>
         <w:rPr>
@@ -3757,7 +3641,6 @@
         </w:rPr>
         <w:t xml:space="preserve">  </w:t>
       </w:r>
-      <w:proofErr w:type="gramStart"/>
       <w:r>
         <w:rPr>
           <w:rFonts w:ascii="Courier New" w:eastAsia="Times New Roman" w:hAnsi="Courier New" w:cs="Courier New"/>
@@ -3768,20 +3651,7 @@
           <w:lang w:eastAsia="pt-BR"/>
           <w14:ligatures w14:val="none"/>
         </w:rPr>
-        <w:t>.flex</w:t>
-      </w:r>
-      <w:proofErr w:type="gramEnd"/>
-      <w:r>
-        <w:rPr>
-          <w:rFonts w:ascii="Courier New" w:eastAsia="Times New Roman" w:hAnsi="Courier New" w:cs="Courier New"/>
-          <w:color w:val="986801"/>
-          <w:kern w:val="0"/>
-          <w:sz w:val="24"/>
-          <w:szCs w:val="24"/>
-          <w:lang w:eastAsia="pt-BR"/>
-          <w14:ligatures w14:val="none"/>
-        </w:rPr>
-        <w:t>-item</w:t>
+        <w:t>.flex-item</w:t>
       </w:r>
       <w:r>
         <w:rPr>
@@ -3998,7 +3868,6 @@
         </w:rPr>
         <w:t xml:space="preserve">  </w:t>
       </w:r>
-      <w:proofErr w:type="gramStart"/>
       <w:r>
         <w:rPr>
           <w:rFonts w:ascii="Courier New" w:eastAsia="Times New Roman" w:hAnsi="Courier New" w:cs="Courier New"/>
@@ -4011,22 +3880,7 @@
           <w:lang w:eastAsia="pt-BR"/>
           <w14:ligatures w14:val="none"/>
         </w:rPr>
-        <w:t>.flex</w:t>
-      </w:r>
-      <w:proofErr w:type="gramEnd"/>
-      <w:r>
-        <w:rPr>
-          <w:rFonts w:ascii="Courier New" w:eastAsia="Times New Roman" w:hAnsi="Courier New" w:cs="Courier New"/>
-          <w:color w:val="986801"/>
-          <w:kern w:val="0"/>
-          <w:sz w:val="20"/>
-          <w:szCs w:val="20"/>
-          <w:bdr w:val="single" w:sz="6" w:space="12" w:color="CCD5E0" w:frame="1"/>
-          <w:shd w:val="clear" w:color="auto" w:fill="FFFFFF"/>
-          <w:lang w:eastAsia="pt-BR"/>
-          <w14:ligatures w14:val="none"/>
-        </w:rPr>
-        <w:t>-item</w:t>
+        <w:t>.flex-item</w:t>
       </w:r>
       <w:r>
         <w:rPr>
@@ -4351,7 +4205,6 @@
         </w:rPr>
         <w:t xml:space="preserve">  </w:t>
       </w:r>
-      <w:proofErr w:type="gramStart"/>
       <w:r>
         <w:rPr>
           <w:rStyle w:val="hljs-selector-class"/>
@@ -4359,17 +4212,7 @@
           <w:bdr w:val="single" w:sz="6" w:space="12" w:color="CCD5E0" w:frame="1"/>
           <w:shd w:val="clear" w:color="auto" w:fill="FFFFFF"/>
         </w:rPr>
-        <w:t>.flex</w:t>
-      </w:r>
-      <w:proofErr w:type="gramEnd"/>
-      <w:r>
-        <w:rPr>
-          <w:rStyle w:val="hljs-selector-class"/>
-          <w:color w:val="986801"/>
-          <w:bdr w:val="single" w:sz="6" w:space="12" w:color="CCD5E0" w:frame="1"/>
-          <w:shd w:val="clear" w:color="auto" w:fill="FFFFFF"/>
-        </w:rPr>
-        <w:t>-item</w:t>
+        <w:t>.flex-item</w:t>
       </w:r>
       <w:r>
         <w:rPr>
@@ -4706,7 +4549,6 @@
         </w:rPr>
         <w:t xml:space="preserve">  </w:t>
       </w:r>
-      <w:proofErr w:type="gramStart"/>
       <w:r>
         <w:rPr>
           <w:rStyle w:val="hljs-selector-class"/>
@@ -4717,7 +4559,6 @@
         </w:rPr>
         <w:t>.item</w:t>
       </w:r>
-      <w:proofErr w:type="gramEnd"/>
       <w:r>
         <w:rPr>
           <w:rStyle w:val="CdigoHTML"/>
@@ -4827,7 +4668,6 @@
         </w:rPr>
         <w:t>'flex-basis'</w:t>
       </w:r>
-      <w:proofErr w:type="gramStart"/>
       <w:r>
         <w:rPr>
           <w:rStyle w:val="CdigoHTML"/>
@@ -4837,7 +4677,6 @@
         </w:rPr>
         <w:t>&gt; ]</w:t>
       </w:r>
-      <w:proofErr w:type="gramEnd"/>
     </w:p>
     <w:p>
       <w:pPr>
@@ -5102,7 +4941,6 @@
         </w:rPr>
         <w:t xml:space="preserve">  </w:t>
       </w:r>
-      <w:proofErr w:type="gramStart"/>
       <w:r>
         <w:rPr>
           <w:rStyle w:val="hljs-selector-class"/>
@@ -5113,7 +4951,6 @@
         </w:rPr>
         <w:t>.item</w:t>
       </w:r>
-      <w:proofErr w:type="gramEnd"/>
       <w:r>
         <w:rPr>
           <w:rStyle w:val="CdigoHTML"/>
@@ -5246,6 +5083,206 @@
         </w:rPr>
         <w:t>Propriedade importante para o flexbox: GAP</w:t>
       </w:r>
+    </w:p>
+    <w:p>
+      <w:pPr>
+        <w:rPr>
+          <w:rFonts w:ascii="Arial" w:hAnsi="Arial" w:cs="Arial"/>
+          <w:sz w:val="24"/>
+          <w:szCs w:val="24"/>
+        </w:rPr>
+      </w:pPr>
+    </w:p>
+    <w:p>
+      <w:pPr>
+        <w:rPr>
+          <w:rFonts w:ascii="Arial" w:hAnsi="Arial" w:cs="Arial"/>
+          <w:sz w:val="24"/>
+          <w:szCs w:val="24"/>
+        </w:rPr>
+      </w:pPr>
+      <w:r>
+        <w:rPr>
+          <w:rFonts w:ascii="Arial" w:hAnsi="Arial" w:cs="Arial"/>
+          <w:sz w:val="24"/>
+          <w:szCs w:val="24"/>
+        </w:rPr>
+        <w:t>Tipos de medidas CSS:</w:t>
+      </w:r>
+    </w:p>
+    <w:p>
+      <w:pPr>
+        <w:rPr>
+          <w:rFonts w:ascii="Arial" w:hAnsi="Arial" w:cs="Arial"/>
+          <w:sz w:val="24"/>
+          <w:szCs w:val="24"/>
+        </w:rPr>
+      </w:pPr>
+    </w:p>
+    <w:p>
+      <w:pPr>
+        <w:rPr>
+          <w:rFonts w:ascii="Arial" w:hAnsi="Arial" w:cs="Arial"/>
+          <w:sz w:val="24"/>
+          <w:szCs w:val="24"/>
+        </w:rPr>
+      </w:pPr>
+      <w:r>
+        <w:rPr>
+          <w:rFonts w:ascii="Arial" w:hAnsi="Arial" w:cs="Arial"/>
+          <w:sz w:val="24"/>
+          <w:szCs w:val="24"/>
+        </w:rPr>
+        <w:t>Existem dois tipos de medidas no CSS, as medidas absolutas e relativas</w:t>
+      </w:r>
+    </w:p>
+    <w:p>
+      <w:pPr>
+        <w:rPr>
+          <w:rFonts w:ascii="Arial" w:hAnsi="Arial" w:cs="Arial"/>
+          <w:sz w:val="24"/>
+          <w:szCs w:val="24"/>
+        </w:rPr>
+      </w:pPr>
+      <w:r>
+        <w:rPr>
+          <w:rFonts w:ascii="Arial" w:hAnsi="Arial" w:cs="Arial"/>
+          <w:sz w:val="24"/>
+          <w:szCs w:val="24"/>
+        </w:rPr>
+        <w:t>As medidas absolutas dizem respeito a unidades de medida que nunca se alteram, ou seja, sempre mantem seu tamanho fixo de acordo com o valor que o programador definir, assim, 16px sempre serão 16px independente do dispositivo utilizado para acessar aquela página web.</w:t>
+      </w:r>
+    </w:p>
+    <w:p>
+      <w:pPr>
+        <w:rPr>
+          <w:rFonts w:ascii="Arial" w:hAnsi="Arial" w:cs="Arial"/>
+          <w:sz w:val="24"/>
+          <w:szCs w:val="24"/>
+        </w:rPr>
+      </w:pPr>
+    </w:p>
+    <w:p>
+      <w:pPr>
+        <w:rPr>
+          <w:rFonts w:ascii="Arial" w:hAnsi="Arial" w:cs="Arial"/>
+          <w:sz w:val="24"/>
+          <w:szCs w:val="24"/>
+        </w:rPr>
+      </w:pPr>
+      <w:r>
+        <w:rPr>
+          <w:rFonts w:ascii="Arial" w:hAnsi="Arial" w:cs="Arial"/>
+          <w:sz w:val="24"/>
+          <w:szCs w:val="24"/>
+        </w:rPr>
+        <w:t>Já as medidas relativas, são as medidas que acompanham o contexto do dispositivo utilizado, ou seja, variam de acordo com o tamanho da tela ou do tamanho desejado da fonte, trazendo responsividade ao website criado.</w:t>
+      </w:r>
+    </w:p>
+    <w:p>
+      <w:pPr>
+        <w:rPr>
+          <w:rFonts w:ascii="Arial" w:hAnsi="Arial" w:cs="Arial"/>
+          <w:sz w:val="24"/>
+          <w:szCs w:val="24"/>
+        </w:rPr>
+      </w:pPr>
+    </w:p>
+    <w:p>
+      <w:pPr>
+        <w:rPr>
+          <w:rFonts w:ascii="Arial" w:hAnsi="Arial" w:cs="Arial"/>
+          <w:sz w:val="24"/>
+          <w:szCs w:val="24"/>
+        </w:rPr>
+      </w:pPr>
+      <w:r>
+        <w:rPr>
+          <w:rFonts w:ascii="Arial" w:hAnsi="Arial" w:cs="Arial"/>
+          <w:sz w:val="24"/>
+          <w:szCs w:val="24"/>
+        </w:rPr>
+        <w:t>Sobre fontes com tamanho relativo:</w:t>
+      </w:r>
+    </w:p>
+    <w:p>
+      <w:pPr>
+        <w:rPr>
+          <w:rFonts w:ascii="Arial" w:hAnsi="Arial" w:cs="Arial"/>
+          <w:sz w:val="24"/>
+          <w:szCs w:val="24"/>
+        </w:rPr>
+      </w:pPr>
+    </w:p>
+    <w:p>
+      <w:pPr>
+        <w:pStyle w:val="NormalWeb"/>
+        <w:shd w:val="clear" w:color="auto" w:fill="121212"/>
+        <w:spacing w:before="0" w:beforeAutospacing="0" w:after="0" w:afterAutospacing="0"/>
+        <w:rPr>
+          <w:rFonts w:ascii="Source Serif Pro" w:hAnsi="Source Serif Pro"/>
+          <w:color w:val="C0C0C0"/>
+          <w:sz w:val="27"/>
+          <w:szCs w:val="27"/>
+        </w:rPr>
+      </w:pPr>
+      <w:r>
+        <w:rPr>
+          <w:rFonts w:ascii="Source Serif Pro" w:hAnsi="Source Serif Pro"/>
+          <w:color w:val="C0C0C0"/>
+          <w:sz w:val="27"/>
+          <w:szCs w:val="27"/>
+        </w:rPr>
+        <w:t>É muito importante utilizarmos as unidades de medidas relativas nos textos e títulos ou até mesmo nos elementos do nosso site, como por exemplo, as imagens.</w:t>
+      </w:r>
+    </w:p>
+    <w:p>
+      <w:pPr>
+        <w:pStyle w:val="NormalWeb"/>
+        <w:shd w:val="clear" w:color="auto" w:fill="121212"/>
+        <w:spacing w:before="360" w:beforeAutospacing="0" w:after="360" w:afterAutospacing="0"/>
+        <w:rPr>
+          <w:rFonts w:ascii="Source Serif Pro" w:hAnsi="Source Serif Pro"/>
+          <w:color w:val="C0C0C0"/>
+          <w:sz w:val="27"/>
+          <w:szCs w:val="27"/>
+        </w:rPr>
+      </w:pPr>
+      <w:r>
+        <w:rPr>
+          <w:rFonts w:ascii="Source Serif Pro" w:hAnsi="Source Serif Pro"/>
+          <w:color w:val="C0C0C0"/>
+          <w:sz w:val="27"/>
+          <w:szCs w:val="27"/>
+        </w:rPr>
+        <w:t>Essa medida ajuda as pessoas com baixa visão que precisam alterar a aparência do navegador ou aplicar mais zoom para aumentar o tamanho dos elementos.</w:t>
+      </w:r>
+    </w:p>
+    <w:p>
+      <w:pPr>
+        <w:rPr>
+          <w:rFonts w:ascii="Arial" w:hAnsi="Arial" w:cs="Arial"/>
+          <w:sz w:val="24"/>
+          <w:szCs w:val="24"/>
+        </w:rPr>
+      </w:pPr>
+      <w:r>
+        <w:rPr>
+          <w:rFonts w:ascii="Arial" w:hAnsi="Arial" w:cs="Arial"/>
+          <w:sz w:val="24"/>
+          <w:szCs w:val="24"/>
+        </w:rPr>
+        <w:t>Outra medida relativa de se utilizar, é a porcentagem, com ela conseguimos alterar o tamanho dos itens que estamos estilizando de acordo com o elemento pai, ou seja, o elemento filho terá uma % referenciada ao tamanho do elemento pai, mas que se altera de acordo com o tamanho da tela, tornando o site responsivo.</w:t>
+      </w:r>
+    </w:p>
+    <w:p>
+      <w:pPr>
+        <w:rPr>
+          <w:rFonts w:ascii="Arial" w:hAnsi="Arial" w:cs="Arial"/>
+          <w:sz w:val="24"/>
+          <w:szCs w:val="24"/>
+        </w:rPr>
+      </w:pPr>
       <w:r>
         <w:rPr>
           <w:rFonts w:ascii="Arial" w:hAnsi="Arial" w:cs="Arial"/>
@@ -5254,6 +5291,322 @@
         </w:rPr>
         <w:br w:type="page"/>
       </w:r>
+    </w:p>
+    <w:p>
+      <w:pPr>
+        <w:rPr>
+          <w:rFonts w:ascii="Arial" w:hAnsi="Arial" w:cs="Arial"/>
+          <w:sz w:val="24"/>
+          <w:szCs w:val="24"/>
+        </w:rPr>
+      </w:pPr>
+      <w:r>
+        <w:rPr>
+          <w:rFonts w:ascii="Arial" w:hAnsi="Arial" w:cs="Arial"/>
+          <w:sz w:val="24"/>
+          <w:szCs w:val="24"/>
+        </w:rPr>
+        <w:lastRenderedPageBreak/>
+        <w:t>Devtools:</w:t>
+      </w:r>
+    </w:p>
+    <w:p>
+      <w:pPr>
+        <w:rPr>
+          <w:rFonts w:ascii="Arial" w:hAnsi="Arial" w:cs="Arial"/>
+          <w:sz w:val="24"/>
+          <w:szCs w:val="24"/>
+        </w:rPr>
+      </w:pPr>
+      <w:r>
+        <w:rPr>
+          <w:rFonts w:ascii="Arial" w:hAnsi="Arial" w:cs="Arial"/>
+          <w:sz w:val="24"/>
+          <w:szCs w:val="24"/>
+        </w:rPr>
+        <w:t>Para abrir o devtools no navegador, basta utilizar o atalho CTRL + SHIFT + C</w:t>
+      </w:r>
+    </w:p>
+    <w:p>
+      <w:pPr>
+        <w:rPr>
+          <w:rFonts w:ascii="Arial" w:hAnsi="Arial" w:cs="Arial"/>
+          <w:sz w:val="24"/>
+          <w:szCs w:val="24"/>
+        </w:rPr>
+      </w:pPr>
+    </w:p>
+    <w:p>
+      <w:pPr>
+        <w:rPr>
+          <w:rFonts w:ascii="Arial" w:hAnsi="Arial" w:cs="Arial"/>
+          <w:sz w:val="24"/>
+          <w:szCs w:val="24"/>
+        </w:rPr>
+      </w:pPr>
+      <w:r>
+        <w:rPr>
+          <w:rFonts w:ascii="Arial" w:hAnsi="Arial" w:cs="Arial"/>
+          <w:sz w:val="24"/>
+          <w:szCs w:val="24"/>
+        </w:rPr>
+        <w:t>Com o devtools aberto, você pode:</w:t>
+      </w:r>
+    </w:p>
+    <w:p>
+      <w:pPr>
+        <w:numPr>
+          <w:ilvl w:val="0"/>
+          <w:numId w:val="3"/>
+        </w:numPr>
+        <w:shd w:val="clear" w:color="auto" w:fill="121212"/>
+        <w:spacing w:before="60" w:after="60" w:line="240" w:lineRule="auto"/>
+        <w:ind w:left="1200"/>
+        <w:rPr>
+          <w:rFonts w:ascii="Source Serif Pro" w:eastAsia="Times New Roman" w:hAnsi="Source Serif Pro" w:cs="Times New Roman"/>
+          <w:color w:val="C0C0C0"/>
+          <w:kern w:val="0"/>
+          <w:sz w:val="27"/>
+          <w:szCs w:val="27"/>
+          <w:lang w:eastAsia="pt-BR"/>
+          <w14:ligatures w14:val="none"/>
+        </w:rPr>
+      </w:pPr>
+      <w:r>
+        <w:rPr>
+          <w:rFonts w:ascii="Source Serif Pro" w:eastAsia="Times New Roman" w:hAnsi="Source Serif Pro" w:cs="Times New Roman"/>
+          <w:color w:val="C0C0C0"/>
+          <w:kern w:val="0"/>
+          <w:sz w:val="27"/>
+          <w:szCs w:val="27"/>
+          <w:lang w:eastAsia="pt-BR"/>
+          <w14:ligatures w14:val="none"/>
+        </w:rPr>
+        <w:t>Escolher o tipo de dispositivo (celular, tablet etc);</w:t>
+      </w:r>
+    </w:p>
+    <w:p>
+      <w:pPr>
+        <w:numPr>
+          <w:ilvl w:val="0"/>
+          <w:numId w:val="3"/>
+        </w:numPr>
+        <w:shd w:val="clear" w:color="auto" w:fill="121212"/>
+        <w:spacing w:before="60" w:after="60" w:line="240" w:lineRule="auto"/>
+        <w:ind w:left="1200"/>
+        <w:rPr>
+          <w:rFonts w:ascii="Source Serif Pro" w:eastAsia="Times New Roman" w:hAnsi="Source Serif Pro" w:cs="Times New Roman"/>
+          <w:color w:val="C0C0C0"/>
+          <w:kern w:val="0"/>
+          <w:sz w:val="27"/>
+          <w:szCs w:val="27"/>
+          <w:lang w:eastAsia="pt-BR"/>
+          <w14:ligatures w14:val="none"/>
+        </w:rPr>
+      </w:pPr>
+      <w:r>
+        <w:rPr>
+          <w:rFonts w:ascii="Source Serif Pro" w:eastAsia="Times New Roman" w:hAnsi="Source Serif Pro" w:cs="Times New Roman"/>
+          <w:color w:val="C0C0C0"/>
+          <w:kern w:val="0"/>
+          <w:sz w:val="27"/>
+          <w:szCs w:val="27"/>
+          <w:lang w:eastAsia="pt-BR"/>
+          <w14:ligatures w14:val="none"/>
+        </w:rPr>
+        <w:t>Inspecionar os elementos HTML;</w:t>
+      </w:r>
+    </w:p>
+    <w:p>
+      <w:pPr>
+        <w:numPr>
+          <w:ilvl w:val="0"/>
+          <w:numId w:val="3"/>
+        </w:numPr>
+        <w:shd w:val="clear" w:color="auto" w:fill="121212"/>
+        <w:spacing w:before="60" w:after="60" w:line="240" w:lineRule="auto"/>
+        <w:ind w:left="1200"/>
+        <w:rPr>
+          <w:rFonts w:ascii="Source Serif Pro" w:eastAsia="Times New Roman" w:hAnsi="Source Serif Pro" w:cs="Times New Roman"/>
+          <w:color w:val="C0C0C0"/>
+          <w:kern w:val="0"/>
+          <w:sz w:val="27"/>
+          <w:szCs w:val="27"/>
+          <w:lang w:eastAsia="pt-BR"/>
+          <w14:ligatures w14:val="none"/>
+        </w:rPr>
+      </w:pPr>
+      <w:r>
+        <w:rPr>
+          <w:rFonts w:ascii="Source Serif Pro" w:eastAsia="Times New Roman" w:hAnsi="Source Serif Pro" w:cs="Times New Roman"/>
+          <w:color w:val="C0C0C0"/>
+          <w:kern w:val="0"/>
+          <w:sz w:val="27"/>
+          <w:szCs w:val="27"/>
+          <w:lang w:eastAsia="pt-BR"/>
+          <w14:ligatures w14:val="none"/>
+        </w:rPr>
+        <w:t>Alterar o tamanho da tela;</w:t>
+      </w:r>
+    </w:p>
+    <w:p>
+      <w:pPr>
+        <w:numPr>
+          <w:ilvl w:val="0"/>
+          <w:numId w:val="3"/>
+        </w:numPr>
+        <w:shd w:val="clear" w:color="auto" w:fill="121212"/>
+        <w:spacing w:before="60" w:after="60" w:line="240" w:lineRule="auto"/>
+        <w:ind w:left="1200"/>
+        <w:rPr>
+          <w:rFonts w:ascii="Source Serif Pro" w:eastAsia="Times New Roman" w:hAnsi="Source Serif Pro" w:cs="Times New Roman"/>
+          <w:color w:val="C0C0C0"/>
+          <w:kern w:val="0"/>
+          <w:sz w:val="27"/>
+          <w:szCs w:val="27"/>
+          <w:lang w:eastAsia="pt-BR"/>
+          <w14:ligatures w14:val="none"/>
+        </w:rPr>
+      </w:pPr>
+      <w:r>
+        <w:rPr>
+          <w:rFonts w:ascii="Source Serif Pro" w:eastAsia="Times New Roman" w:hAnsi="Source Serif Pro" w:cs="Times New Roman"/>
+          <w:color w:val="C0C0C0"/>
+          <w:kern w:val="0"/>
+          <w:sz w:val="27"/>
+          <w:szCs w:val="27"/>
+          <w:lang w:eastAsia="pt-BR"/>
+          <w14:ligatures w14:val="none"/>
+        </w:rPr>
+        <w:t>Alterar os estilos CSS da página temporariamente;</w:t>
+      </w:r>
+    </w:p>
+    <w:p>
+      <w:pPr>
+        <w:numPr>
+          <w:ilvl w:val="0"/>
+          <w:numId w:val="3"/>
+        </w:numPr>
+        <w:shd w:val="clear" w:color="auto" w:fill="121212"/>
+        <w:spacing w:after="0" w:line="240" w:lineRule="auto"/>
+        <w:ind w:left="1200"/>
+        <w:rPr>
+          <w:rFonts w:ascii="Source Serif Pro" w:eastAsia="Times New Roman" w:hAnsi="Source Serif Pro" w:cs="Times New Roman"/>
+          <w:color w:val="C0C0C0"/>
+          <w:kern w:val="0"/>
+          <w:sz w:val="27"/>
+          <w:szCs w:val="27"/>
+          <w:lang w:eastAsia="pt-BR"/>
+          <w14:ligatures w14:val="none"/>
+        </w:rPr>
+      </w:pPr>
+      <w:r>
+        <w:rPr>
+          <w:rFonts w:ascii="Source Serif Pro" w:eastAsia="Times New Roman" w:hAnsi="Source Serif Pro" w:cs="Times New Roman"/>
+          <w:color w:val="C0C0C0"/>
+          <w:kern w:val="0"/>
+          <w:sz w:val="27"/>
+          <w:szCs w:val="27"/>
+          <w:lang w:eastAsia="pt-BR"/>
+          <w14:ligatures w14:val="none"/>
+        </w:rPr>
+        <w:t>Apertar as teclas </w:t>
+      </w:r>
+      <w:r>
+        <w:rPr>
+          <w:rFonts w:ascii="Source Serif Pro" w:eastAsia="Times New Roman" w:hAnsi="Source Serif Pro" w:cs="Times New Roman"/>
+          <w:b/>
+          <w:bCs/>
+          <w:color w:val="C0C0C0"/>
+          <w:kern w:val="0"/>
+          <w:sz w:val="27"/>
+          <w:szCs w:val="27"/>
+          <w:lang w:eastAsia="pt-BR"/>
+          <w14:ligatures w14:val="none"/>
+        </w:rPr>
+        <w:t>CTRL + SHIFT + M</w:t>
+      </w:r>
+      <w:r>
+        <w:rPr>
+          <w:rFonts w:ascii="Source Serif Pro" w:eastAsia="Times New Roman" w:hAnsi="Source Serif Pro" w:cs="Times New Roman"/>
+          <w:color w:val="C0C0C0"/>
+          <w:kern w:val="0"/>
+          <w:sz w:val="27"/>
+          <w:szCs w:val="27"/>
+          <w:lang w:eastAsia="pt-BR"/>
+          <w14:ligatures w14:val="none"/>
+        </w:rPr>
+        <w:t> para abrir a visualização responsiva.</w:t>
+      </w:r>
+    </w:p>
+    <w:p>
+      <w:pPr>
+        <w:rPr>
+          <w:rFonts w:ascii="Arial" w:hAnsi="Arial" w:cs="Arial"/>
+          <w:sz w:val="24"/>
+          <w:szCs w:val="24"/>
+        </w:rPr>
+      </w:pPr>
+    </w:p>
+    <w:p>
+      <w:pPr>
+        <w:rPr>
+          <w:rFonts w:ascii="Arial" w:hAnsi="Arial" w:cs="Arial"/>
+          <w:sz w:val="24"/>
+          <w:szCs w:val="24"/>
+        </w:rPr>
+      </w:pPr>
+      <w:r>
+        <w:rPr>
+          <w:rFonts w:ascii="Arial" w:hAnsi="Arial" w:cs="Arial"/>
+          <w:sz w:val="24"/>
+          <w:szCs w:val="24"/>
+        </w:rPr>
+        <w:t>Sobre media queries:</w:t>
+      </w:r>
+    </w:p>
+    <w:p>
+      <w:pPr>
+        <w:rPr>
+          <w:rFonts w:ascii="Arial" w:hAnsi="Arial" w:cs="Arial"/>
+          <w:sz w:val="24"/>
+          <w:szCs w:val="24"/>
+        </w:rPr>
+      </w:pPr>
+    </w:p>
+    <w:p>
+      <w:pPr>
+        <w:rPr>
+          <w:rFonts w:ascii="Arial" w:hAnsi="Arial" w:cs="Arial"/>
+          <w:sz w:val="24"/>
+          <w:szCs w:val="24"/>
+        </w:rPr>
+      </w:pPr>
+      <w:r>
+        <w:rPr>
+          <w:rFonts w:ascii="Arial" w:hAnsi="Arial" w:cs="Arial"/>
+          <w:sz w:val="24"/>
+          <w:szCs w:val="24"/>
+        </w:rPr>
+        <w:t>Na media queries é importante a noção de um parâmetro que pode ser utilizado amplamente quando um valor de width ou height não está atendendo ou não atende o mínimo do elemento pai se encontra na página, este parâmetro é o auto, ele serve para informar que o width ou heigth ocupe o tamanho necessário para adequar o conteúdo a tela automaticamente, tornando o site responsivo.</w:t>
+      </w:r>
+      <w:r>
+        <w:rPr>
+          <w:rFonts w:ascii="Arial" w:hAnsi="Arial" w:cs="Arial"/>
+          <w:sz w:val="24"/>
+          <w:szCs w:val="24"/>
+        </w:rPr>
+        <w:br w:type="page"/>
+      </w:r>
+    </w:p>
+    <w:p>
+      <w:pPr>
+        <w:rPr>
+          <w:rFonts w:ascii="Arial" w:hAnsi="Arial" w:cs="Arial"/>
+          <w:sz w:val="24"/>
+          <w:szCs w:val="24"/>
+        </w:rPr>
+      </w:pPr>
     </w:p>
     <w:p>
       <w:pPr>
@@ -5918,11 +6271,163 @@
       </w:rPr>
     </w:lvl>
   </w:abstractNum>
+  <w:abstractNum w:abstractNumId="2" w15:restartNumberingAfterBreak="0">
+    <w:nsid w:val="6FFA1D37"/>
+    <w:multiLevelType w:val="multilevel"/>
+    <w:tmpl w:val="D8A02FEC"/>
+    <w:lvl w:ilvl="0">
+      <w:start w:val="1"/>
+      <w:numFmt w:val="bullet"/>
+      <w:lvlText w:val=""/>
+      <w:lvlJc w:val="left"/>
+      <w:pPr>
+        <w:tabs>
+          <w:tab w:val="num" w:pos="720"/>
+        </w:tabs>
+        <w:ind w:left="720" w:hanging="360"/>
+      </w:pPr>
+      <w:rPr>
+        <w:rFonts w:ascii="Symbol" w:hAnsi="Symbol" w:hint="default"/>
+        <w:sz w:val="20"/>
+      </w:rPr>
+    </w:lvl>
+    <w:lvl w:ilvl="1" w:tentative="1">
+      <w:start w:val="1"/>
+      <w:numFmt w:val="bullet"/>
+      <w:lvlText w:val="o"/>
+      <w:lvlJc w:val="left"/>
+      <w:pPr>
+        <w:tabs>
+          <w:tab w:val="num" w:pos="1440"/>
+        </w:tabs>
+        <w:ind w:left="1440" w:hanging="360"/>
+      </w:pPr>
+      <w:rPr>
+        <w:rFonts w:ascii="Courier New" w:hAnsi="Courier New" w:hint="default"/>
+        <w:sz w:val="20"/>
+      </w:rPr>
+    </w:lvl>
+    <w:lvl w:ilvl="2" w:tentative="1">
+      <w:start w:val="1"/>
+      <w:numFmt w:val="bullet"/>
+      <w:lvlText w:val=""/>
+      <w:lvlJc w:val="left"/>
+      <w:pPr>
+        <w:tabs>
+          <w:tab w:val="num" w:pos="2160"/>
+        </w:tabs>
+        <w:ind w:left="2160" w:hanging="360"/>
+      </w:pPr>
+      <w:rPr>
+        <w:rFonts w:ascii="Wingdings" w:hAnsi="Wingdings" w:hint="default"/>
+        <w:sz w:val="20"/>
+      </w:rPr>
+    </w:lvl>
+    <w:lvl w:ilvl="3" w:tentative="1">
+      <w:start w:val="1"/>
+      <w:numFmt w:val="bullet"/>
+      <w:lvlText w:val=""/>
+      <w:lvlJc w:val="left"/>
+      <w:pPr>
+        <w:tabs>
+          <w:tab w:val="num" w:pos="2880"/>
+        </w:tabs>
+        <w:ind w:left="2880" w:hanging="360"/>
+      </w:pPr>
+      <w:rPr>
+        <w:rFonts w:ascii="Wingdings" w:hAnsi="Wingdings" w:hint="default"/>
+        <w:sz w:val="20"/>
+      </w:rPr>
+    </w:lvl>
+    <w:lvl w:ilvl="4" w:tentative="1">
+      <w:start w:val="1"/>
+      <w:numFmt w:val="bullet"/>
+      <w:lvlText w:val=""/>
+      <w:lvlJc w:val="left"/>
+      <w:pPr>
+        <w:tabs>
+          <w:tab w:val="num" w:pos="3600"/>
+        </w:tabs>
+        <w:ind w:left="3600" w:hanging="360"/>
+      </w:pPr>
+      <w:rPr>
+        <w:rFonts w:ascii="Wingdings" w:hAnsi="Wingdings" w:hint="default"/>
+        <w:sz w:val="20"/>
+      </w:rPr>
+    </w:lvl>
+    <w:lvl w:ilvl="5" w:tentative="1">
+      <w:start w:val="1"/>
+      <w:numFmt w:val="bullet"/>
+      <w:lvlText w:val=""/>
+      <w:lvlJc w:val="left"/>
+      <w:pPr>
+        <w:tabs>
+          <w:tab w:val="num" w:pos="4320"/>
+        </w:tabs>
+        <w:ind w:left="4320" w:hanging="360"/>
+      </w:pPr>
+      <w:rPr>
+        <w:rFonts w:ascii="Wingdings" w:hAnsi="Wingdings" w:hint="default"/>
+        <w:sz w:val="20"/>
+      </w:rPr>
+    </w:lvl>
+    <w:lvl w:ilvl="6" w:tentative="1">
+      <w:start w:val="1"/>
+      <w:numFmt w:val="bullet"/>
+      <w:lvlText w:val=""/>
+      <w:lvlJc w:val="left"/>
+      <w:pPr>
+        <w:tabs>
+          <w:tab w:val="num" w:pos="5040"/>
+        </w:tabs>
+        <w:ind w:left="5040" w:hanging="360"/>
+      </w:pPr>
+      <w:rPr>
+        <w:rFonts w:ascii="Wingdings" w:hAnsi="Wingdings" w:hint="default"/>
+        <w:sz w:val="20"/>
+      </w:rPr>
+    </w:lvl>
+    <w:lvl w:ilvl="7" w:tentative="1">
+      <w:start w:val="1"/>
+      <w:numFmt w:val="bullet"/>
+      <w:lvlText w:val=""/>
+      <w:lvlJc w:val="left"/>
+      <w:pPr>
+        <w:tabs>
+          <w:tab w:val="num" w:pos="5760"/>
+        </w:tabs>
+        <w:ind w:left="5760" w:hanging="360"/>
+      </w:pPr>
+      <w:rPr>
+        <w:rFonts w:ascii="Wingdings" w:hAnsi="Wingdings" w:hint="default"/>
+        <w:sz w:val="20"/>
+      </w:rPr>
+    </w:lvl>
+    <w:lvl w:ilvl="8" w:tentative="1">
+      <w:start w:val="1"/>
+      <w:numFmt w:val="bullet"/>
+      <w:lvlText w:val=""/>
+      <w:lvlJc w:val="left"/>
+      <w:pPr>
+        <w:tabs>
+          <w:tab w:val="num" w:pos="6480"/>
+        </w:tabs>
+        <w:ind w:left="6480" w:hanging="360"/>
+      </w:pPr>
+      <w:rPr>
+        <w:rFonts w:ascii="Wingdings" w:hAnsi="Wingdings" w:hint="default"/>
+        <w:sz w:val="20"/>
+      </w:rPr>
+    </w:lvl>
+  </w:abstractNum>
   <w:num w:numId="1" w16cid:durableId="514878444">
     <w:abstractNumId w:val="0"/>
   </w:num>
   <w:num w:numId="2" w16cid:durableId="2102526330">
     <w:abstractNumId w:val="1"/>
+  </w:num>
+  <w:num w:numId="3" w16cid:durableId="1554348783">
+    <w:abstractNumId w:val="2"/>
   </w:num>
 </w:numbering>
 </file>

</xml_diff>

<commit_message>
finalização da media querie de desktop
</commit_message>
<xml_diff>
--- a/Caderno de anotações.docx
+++ b/Caderno de anotações.docx
@@ -10437,6 +10437,23 @@
           <w:szCs w:val="24"/>
         </w:rPr>
       </w:pPr>
+    </w:p>
+    <w:p>
+      <w:pPr>
+        <w:rPr>
+          <w:rFonts w:ascii="Arial" w:hAnsi="Arial" w:cs="Arial"/>
+          <w:sz w:val="24"/>
+          <w:szCs w:val="24"/>
+        </w:rPr>
+      </w:pPr>
+      <w:r>
+        <w:rPr>
+          <w:rFonts w:ascii="Arial" w:hAnsi="Arial" w:cs="Arial"/>
+          <w:sz w:val="24"/>
+          <w:szCs w:val="24"/>
+        </w:rPr>
+        <w:t>https://www.alura.com.br/artigos/flexibilidade-em-paginas-para-dispositivos-moveis-com-media-queries?_gl=1*1yfmwdu*_ga*NjY2OTY4MjIyLjE2OTQzMDUwNjI.*_ga_1EPWSW3PCS*MTcxMTMxOTE1My42OS4xLjE3MTEzMTk0MzUuMC4wLjA.*_fplc*VG1OdzUlMkZNNHpXZHlCOVVkbGh6UUFBbGRmTGFWU2ZxR202aHZscXFzN0FYMUxRbXVYOXVLUW5JaHJyTDBPNE1mR3QxNGdVS2tNY1ZPV0M3UlYxWVo1QXIlMkYwaThJWlJJVGlYJTJGaFhxSUlud1RWTVdZTXNqc1lCTDR3ZHNZZTF3JTNEJTNE</w:t>
+      </w:r>
     </w:p>
     <w:sectPr>
       <w:pgSz w:w="11906" w:h="16838"/>

</xml_diff>

<commit_message>
Alteração do header para 1728px
</commit_message>
<xml_diff>
--- a/Caderno de anotações.docx
+++ b/Caderno de anotações.docx
@@ -9910,6 +9910,67 @@
       <w:pPr>
         <w:rPr>
           <w:rFonts w:ascii="Arial" w:hAnsi="Arial" w:cs="Arial"/>
+          <w:sz w:val="24"/>
+          <w:szCs w:val="24"/>
+        </w:rPr>
+      </w:pPr>
+      <w:r>
+        <w:rPr>
+          <w:rFonts w:ascii="Arial" w:hAnsi="Arial" w:cs="Arial"/>
+          <w:sz w:val="24"/>
+          <w:szCs w:val="24"/>
+        </w:rPr>
+        <w:lastRenderedPageBreak/>
+        <w:t xml:space="preserve">Sobre a Margin – </w:t>
+      </w:r>
+    </w:p>
+    <w:p>
+      <w:pPr>
+        <w:rPr>
+          <w:rFonts w:ascii="Arial" w:hAnsi="Arial" w:cs="Arial"/>
+          <w:sz w:val="24"/>
+          <w:szCs w:val="24"/>
+        </w:rPr>
+      </w:pPr>
+    </w:p>
+    <w:p>
+      <w:pPr>
+        <w:rPr>
+          <w:rFonts w:ascii="Arial" w:hAnsi="Arial" w:cs="Arial"/>
+          <w:sz w:val="24"/>
+          <w:szCs w:val="24"/>
+        </w:rPr>
+      </w:pPr>
+      <w:r>
+        <w:rPr>
+          <w:rFonts w:ascii="Arial" w:hAnsi="Arial" w:cs="Arial"/>
+          <w:sz w:val="24"/>
+          <w:szCs w:val="24"/>
+        </w:rPr>
+        <w:t>A propriedade margin auto tentará sempre preencher todo o espaço vazio do elemento em questão, ou seja, quando utilizarmos margin-right, a margem a direita do elemento será totalmente preenchida (jogando o elemento para a sua esquerda)</w:t>
+      </w:r>
+      <w:r>
+        <w:rPr>
+          <w:rFonts w:ascii="Arial" w:hAnsi="Arial" w:cs="Arial"/>
+          <w:sz w:val="24"/>
+          <w:szCs w:val="24"/>
+        </w:rPr>
+        <w:br w:type="page"/>
+      </w:r>
+    </w:p>
+    <w:p>
+      <w:pPr>
+        <w:rPr>
+          <w:rFonts w:ascii="Arial" w:hAnsi="Arial" w:cs="Arial"/>
+          <w:sz w:val="24"/>
+          <w:szCs w:val="24"/>
+        </w:rPr>
+      </w:pPr>
+    </w:p>
+    <w:p>
+      <w:pPr>
+        <w:rPr>
+          <w:rFonts w:ascii="Arial" w:hAnsi="Arial" w:cs="Arial"/>
           <w:b/>
           <w:bCs/>
           <w:sz w:val="28"/>
@@ -9924,7 +9985,6 @@
           <w:sz w:val="28"/>
           <w:szCs w:val="28"/>
         </w:rPr>
-        <w:lastRenderedPageBreak/>
         <w:t>Documentações</w:t>
       </w:r>
     </w:p>
@@ -10185,7 +10245,7 @@
             <w:sz w:val="24"/>
             <w:szCs w:val="24"/>
           </w:rPr>
-          <w:t>https://www.alura.com.br/artigos/css-guia-do-flexbox?_gl=1*zdaofb*_ga*NjY2OTY4MjIyLjE2OTQzMDUwNjI.*_ga_1EPWSW3PCS*MTcwNzg3MTc1OS4xNi4xLjE3MDc4NzM0OTYuMC4wLjA.*_fplc*eUs1MEVDY0Q1NjRIN2d2TGdxdyUyQndKUllhbnRhTW53R0swJTJGWHZjRzZ2WTdZdVVEbUtVSjRyTHdXMWVxbkU0OWVEWVpsU0FqMUlzbWdnRlUyTnJJdEhZem</w:t>
+          <w:t>https://www.alura.com.br/artigos/css-guia-do-flexbox?_gl=1*zdaofb*_ga*NjY2OTY4MjIyLjE2OTQzMDUwNjI.*_ga_1EPWSW3PCS*MTcwNzg3MTc1OS4xNi4xLjE3MDc4NzM0OTYuMC4wLjA.*_fplc*eUs1ME</w:t>
         </w:r>
         <w:r>
           <w:rPr>
@@ -10195,7 +10255,7 @@
             <w:szCs w:val="24"/>
           </w:rPr>
           <w:lastRenderedPageBreak/>
-          <w:t>5tMVFzeGhVcVR5NThtcXZqeVcyY2haYWZSNTVXYmlwMzE5Z0IlMkJRJTNEJTNE</w:t>
+          <w:t>VDY0Q1NjRIN2d2TGdxdyUyQndKUllhbnRhTW53R0swJTJGWHZjRzZ2WTdZdVVEbUtVSjRyTHdXMWVxbkU0OWVEWVpsU0FqMUlzbWdnRlUyTnJJdEhZem5tMVFzeGhVcVR5NThtcXZqeVcyY2haYWZSNTVXYmlwMzE5Z0IlMkJRJTNEJTNE</w:t>
         </w:r>
       </w:hyperlink>
     </w:p>
@@ -10407,7 +10467,17 @@
             <w:sz w:val="24"/>
             <w:szCs w:val="24"/>
           </w:rPr>
-          <w:t>https://www.alura.com.br/artigos/entenda-a-propriedade-position-css?utm_term=&amp;utm_campaign=&amp;utm_source=adwords&amp;utm_medium=ppc&amp;hsa_acc=7964138385&amp;hsa_cam=20987928442&amp;hsa_grp=157916200306&amp;hsa_ad=689395782879&amp;hsa_src=g&amp;hsa_tgt=dsa-2273097816642&amp;hsa_kw=&amp;hsa_mt=&amp;hsa_net=adwords&amp;hsa_ver=3&amp;gad_source=1&amp;gclid=CjwKCAjwzN-vBhAkEiwAYiO7oJpZCgS-1pdBkPwhWcyWFDJU-_hQbQ6e4vKQelv-kk3wlwEq3yrlJBoC9HsQAvD_BwE</w:t>
+          <w:t>https://www.alura.com.br/artigos/entenda-a-propriedade-position-css?utm_term=&amp;utm_campaign=&amp;utm_source=adwords&amp;utm_medium=ppc&amp;hsa_acc=7964138385&amp;hsa_cam=20987928442&amp;hsa_grp=157916200306&amp;hsa_ad=689395782879&amp;hsa_src=g&amp;hsa_tgt=dsa-2273097816642&amp;hsa_kw=&amp;hsa_mt=&amp;hsa_net=adwords&amp;hsa_ver=3&amp;gad_sour</w:t>
+        </w:r>
+        <w:r>
+          <w:rPr>
+            <w:rStyle w:val="Hyperlink"/>
+            <w:rFonts w:ascii="Arial" w:hAnsi="Arial" w:cs="Arial"/>
+            <w:sz w:val="24"/>
+            <w:szCs w:val="24"/>
+          </w:rPr>
+          <w:lastRenderedPageBreak/>
+          <w:t>ce=1&amp;gclid=CjwKCAjwzN-vBhAkEiwAYiO7oJpZCgS-1pdBkPwhWcyWFDJU-_hQbQ6e4vKQelv-kk3wlwEq3yrlJBoC9HsQAvD_BwE</w:t>
         </w:r>
       </w:hyperlink>
     </w:p>
@@ -10425,7 +10495,6 @@
           <w:sz w:val="24"/>
           <w:szCs w:val="24"/>
         </w:rPr>
-        <w:lastRenderedPageBreak/>
         <w:t>https://cursos.alura.com.br/course/html-css-responsividade-mobile-first/task/107271</w:t>
       </w:r>
     </w:p>

</xml_diff>